<commit_message>
add quick sort + hanoi
</commit_message>
<xml_diff>
--- a/Kelas - 3/K03-140810160003-140810160057-140810160065.docx
+++ b/Kelas - 3/K03-140810160003-140810160057-140810160065.docx
@@ -476,17 +476,10 @@
           <w:rFonts w:cs="Times New Roman"/>
           <w:szCs w:val="24"/>
         </w:rPr>
-        <w:t xml:space="preserve">25 </w:t>
-      </w:r>
-      <w:proofErr w:type="spellStart"/>
-      <w:r>
-        <w:rPr>
-          <w:rFonts w:cs="Times New Roman"/>
-          <w:szCs w:val="24"/>
-        </w:rPr>
-        <w:t>Maret</w:t>
-      </w:r>
-      <w:proofErr w:type="spellEnd"/>
+        <w:t>1 April</w:t>
+      </w:r>
+      <w:bookmarkStart w:id="0" w:name="_GoBack"/>
+      <w:bookmarkEnd w:id="0"/>
       <w:r>
         <w:rPr>
           <w:rFonts w:cs="Times New Roman"/>
@@ -671,10 +664,7 @@
       </w:pPr>
       <w:proofErr w:type="spellStart"/>
       <w:r>
-        <w:t>G</w:t>
-      </w:r>
-      <w:r>
-        <w:t>ambarkan</w:t>
+        <w:t>Gambarkan</w:t>
       </w:r>
       <w:proofErr w:type="spellEnd"/>
       <w:r>
@@ -5022,8 +5012,6 @@
         </w:rPr>
         <w:t>:</w:t>
       </w:r>
-      <w:bookmarkStart w:id="0" w:name="_GoBack"/>
-      <w:bookmarkEnd w:id="0"/>
     </w:p>
     <w:p>
       <w:pPr>
@@ -6825,7 +6813,7 @@
 </file>
 
 <file path=customXml/itemProps1.xml><?xml version="1.0" encoding="utf-8"?>
-<ds:datastoreItem xmlns:ds="http://schemas.openxmlformats.org/officeDocument/2006/customXml" ds:itemID="{98F2BAEB-079B-4220-B16F-7DEB5FDE2B81}">
+<ds:datastoreItem xmlns:ds="http://schemas.openxmlformats.org/officeDocument/2006/customXml" ds:itemID="{53B07B9C-3AF6-4FC1-9C0B-F11E01A5D584}">
   <ds:schemaRefs>
     <ds:schemaRef ds:uri="http://schemas.openxmlformats.org/officeDocument/2006/bibliography"/>
   </ds:schemaRefs>

</xml_diff>